<commit_message>
How to put a Document on GitHub
</commit_message>
<xml_diff>
--- a/How to Put any document onto GitHub.docx
+++ b/How to Put any document onto GitHub.docx
@@ -195,23 +195,13 @@
         </w:rPr>
         <w:t xml:space="preserve">Drag </w:t>
       </w:r>
-      <w:proofErr w:type="gramStart"/>
-      <w:r>
-        <w:rPr>
-          <w:rFonts w:ascii="Times New Roman" w:hAnsi="Times New Roman" w:cs="Times New Roman"/>
-          <w:sz w:val="24"/>
-          <w:szCs w:val="24"/>
-        </w:rPr>
-        <w:t>a whichever</w:t>
-      </w:r>
-      <w:proofErr w:type="gramEnd"/>
-      <w:r>
-        <w:rPr>
-          <w:rFonts w:ascii="Times New Roman" w:hAnsi="Times New Roman" w:cs="Times New Roman"/>
-          <w:sz w:val="24"/>
-          <w:szCs w:val="24"/>
-        </w:rPr>
-        <w:t xml:space="preserve"> file you want to upload to GitHub on the web into the repository folder.</w:t>
+      <w:r>
+        <w:rPr>
+          <w:rFonts w:ascii="Times New Roman" w:hAnsi="Times New Roman" w:cs="Times New Roman"/>
+          <w:sz w:val="24"/>
+          <w:szCs w:val="24"/>
+        </w:rPr>
+        <w:t>whichever file you want to upload to GitHub on the web into the repository folder.</w:t>
       </w:r>
     </w:p>
     <w:p>
@@ -241,7 +231,25 @@
           <w:sz w:val="24"/>
           <w:szCs w:val="24"/>
         </w:rPr>
-        <w:t>make a description of the file. Click OK</w:t>
+        <w:t xml:space="preserve">make a </w:t>
+      </w:r>
+      <w:r>
+        <w:rPr>
+          <w:rFonts w:ascii="Times New Roman" w:hAnsi="Times New Roman" w:cs="Times New Roman"/>
+          <w:sz w:val="24"/>
+          <w:szCs w:val="24"/>
+        </w:rPr>
+        <w:t>summary</w:t>
+      </w:r>
+      <w:bookmarkStart w:id="0" w:name="_GoBack"/>
+      <w:bookmarkEnd w:id="0"/>
+      <w:r>
+        <w:rPr>
+          <w:rFonts w:ascii="Times New Roman" w:hAnsi="Times New Roman" w:cs="Times New Roman"/>
+          <w:sz w:val="24"/>
+          <w:szCs w:val="24"/>
+        </w:rPr>
+        <w:t xml:space="preserve"> of the file. Click OK</w:t>
       </w:r>
     </w:p>
     <w:p>
@@ -265,8 +273,6 @@
         </w:rPr>
         <w:t>Click sync button to send your document to the Web.</w:t>
       </w:r>
-      <w:bookmarkStart w:id="0" w:name="_GoBack"/>
-      <w:bookmarkEnd w:id="0"/>
     </w:p>
     <w:sectPr>
       <w:pgSz w:w="12240" w:h="15840"/>

</xml_diff>

<commit_message>
How to a Document on GitHub
</commit_message>
<xml_diff>
--- a/How to Put any document onto GitHub.docx
+++ b/How to Put any document onto GitHub.docx
@@ -241,8 +241,6 @@
         </w:rPr>
         <w:t>summary</w:t>
       </w:r>
-      <w:bookmarkStart w:id="0" w:name="_GoBack"/>
-      <w:bookmarkEnd w:id="0"/>
       <w:r>
         <w:rPr>
           <w:rFonts w:ascii="Times New Roman" w:hAnsi="Times New Roman" w:cs="Times New Roman"/>
@@ -273,6 +271,43 @@
         </w:rPr>
         <w:t>Click sync button to send your document to the Web.</w:t>
       </w:r>
+    </w:p>
+    <w:p>
+      <w:pPr>
+        <w:rPr>
+          <w:rFonts w:ascii="Times New Roman" w:hAnsi="Times New Roman" w:cs="Times New Roman"/>
+          <w:sz w:val="24"/>
+          <w:szCs w:val="24"/>
+        </w:rPr>
+      </w:pPr>
+    </w:p>
+    <w:p>
+      <w:pPr>
+        <w:rPr>
+          <w:rFonts w:ascii="Times New Roman" w:hAnsi="Times New Roman" w:cs="Times New Roman"/>
+          <w:sz w:val="24"/>
+          <w:szCs w:val="24"/>
+        </w:rPr>
+      </w:pPr>
+    </w:p>
+    <w:p>
+      <w:pPr>
+        <w:rPr>
+          <w:rFonts w:ascii="Times New Roman" w:hAnsi="Times New Roman" w:cs="Times New Roman"/>
+          <w:sz w:val="24"/>
+          <w:szCs w:val="24"/>
+        </w:rPr>
+      </w:pPr>
+      <w:r>
+        <w:rPr>
+          <w:rFonts w:ascii="Times New Roman" w:hAnsi="Times New Roman" w:cs="Times New Roman"/>
+          <w:sz w:val="24"/>
+          <w:szCs w:val="24"/>
+        </w:rPr>
+        <w:t>Test1</w:t>
+      </w:r>
+      <w:bookmarkStart w:id="0" w:name="_GoBack"/>
+      <w:bookmarkEnd w:id="0"/>
     </w:p>
     <w:sectPr>
       <w:pgSz w:w="12240" w:h="15840"/>

</xml_diff>